<commit_message>
Completed user guide and design document, still need to complete test doc
</commit_message>
<xml_diff>
--- a/B+Tree/DesignDocument.docx
+++ b/B+Tree/DesignDocument.docx
@@ -3,316 +3,762 @@
 <w:document xmlns:wpc="http://schemas.microsoft.com/office/word/2010/wordprocessingCanvas" xmlns:cx="http://schemas.microsoft.com/office/drawing/2014/chartex" xmlns:cx1="http://schemas.microsoft.com/office/drawing/2015/9/8/chartex" xmlns:cx2="http://schemas.microsoft.com/office/drawing/2015/10/21/chartex" xmlns:cx3="http://schemas.microsoft.com/office/drawing/2016/5/9/chartex" xmlns:cx4="http://schemas.microsoft.com/office/drawing/2016/5/10/chartex" xmlns:cx5="http://schemas.microsoft.com/office/drawing/2016/5/11/chartex" xmlns:cx6="http://schemas.microsoft.com/office/drawing/2016/5/12/chartex" xmlns:cx7="http://schemas.microsoft.com/office/drawing/2016/5/13/chartex" xmlns:cx8="http://schemas.microsoft.com/office/drawing/2016/5/14/chartex" xmlns:mc="http://schemas.openxmlformats.org/markup-compatibility/2006" xmlns:aink="http://schemas.microsoft.com/office/drawing/2016/ink" xmlns:am3d="http://schemas.microsoft.com/office/drawing/2017/model3d" xmlns:o="urn:schemas-microsoft-com:office:office" xmlns:oel="http://schemas.microsoft.com/office/2019/extlst" xmlns:r="http://schemas.openxmlformats.org/officeDocument/2006/relationships" xmlns:m="http://schemas.openxmlformats.org/officeDocument/2006/math" xmlns:v="urn:schemas-microsoft-com:vml" xmlns:wp14="http://schemas.microsoft.com/office/word/2010/wordprocessingDrawing" xmlns:wp="http://schemas.openxmlformats.org/drawingml/2006/wordprocessingDrawing" xmlns:w10="urn:schemas-microsoft-com:office:word" xmlns:w="http://schemas.openxmlformats.org/wordprocessingml/2006/main" xmlns:w14="http://schemas.microsoft.com/office/word/2010/wordml" xmlns:w15="http://schemas.microsoft.com/office/word/2012/wordml" xmlns:w16cex="http://schemas.microsoft.com/office/word/2018/wordml/cex" xmlns:w16cid="http://schemas.microsoft.com/office/word/2016/wordml/cid" xmlns:w16="http://schemas.microsoft.com/office/word/2018/wordml" xmlns:w16du="http://schemas.microsoft.com/office/word/2023/wordml/word16du" xmlns:w16sdtdh="http://schemas.microsoft.com/office/word/2020/wordml/sdtdatahash" xmlns:w16sdtfl="http://schemas.microsoft.com/office/word/2024/wordml/sdtformatlock" xmlns:w16se="http://schemas.microsoft.com/office/word/2015/wordml/symex" xmlns:wpg="http://schemas.microsoft.com/office/word/2010/wordprocessingGroup" xmlns:wpi="http://schemas.microsoft.com/office/word/2010/wordprocessingInk" xmlns:wne="http://schemas.microsoft.com/office/word/2006/wordml" xmlns:wps="http://schemas.microsoft.com/office/word/2010/wordprocessingShape" mc:Ignorable="w14 w15 w16se w16cid w16 w16cex w16sdtdh w16sdtfl w16du wp14">
   <w:body>
     <w:p>
-      <w:r>
+      <w:pPr>
+        <w:rPr>
+          <w:rFonts w:asciiTheme="majorHAnsi" w:hAnsiTheme="majorHAnsi"/>
+        </w:rPr>
+      </w:pPr>
+      <w:r>
+        <w:rPr>
+          <w:rFonts w:asciiTheme="majorHAnsi" w:hAnsiTheme="majorHAnsi"/>
+        </w:rPr>
         <w:t>Name</w:t>
       </w:r>
       <w:r>
+        <w:rPr>
+          <w:rFonts w:asciiTheme="majorHAnsi" w:hAnsiTheme="majorHAnsi"/>
+        </w:rPr>
         <w:t>s</w:t>
       </w:r>
       <w:r>
+        <w:rPr>
+          <w:rFonts w:asciiTheme="majorHAnsi" w:hAnsiTheme="majorHAnsi"/>
+        </w:rPr>
         <w:t>: Kevin G</w:t>
       </w:r>
       <w:r>
-        <w:t xml:space="preserve">utierrez, </w:t>
-      </w:r>
-      <w:r>
-        <w:t>Kiran Kadariya</w:t>
-      </w:r>
-      <w:r>
+        <w:rPr>
+          <w:rFonts w:asciiTheme="majorHAnsi" w:hAnsiTheme="majorHAnsi"/>
+        </w:rPr>
+        <w:t>utierrez, Kiran Kadariya</w:t>
+      </w:r>
+      <w:r>
+        <w:rPr>
+          <w:rFonts w:asciiTheme="majorHAnsi" w:hAnsiTheme="majorHAnsi"/>
+        </w:rPr>
         <w:t>, Sagar N, Abdul</w:t>
       </w:r>
     </w:p>
     <w:p>
-      <w:r>
+      <w:pPr>
+        <w:rPr>
+          <w:rFonts w:asciiTheme="majorHAnsi" w:hAnsiTheme="majorHAnsi"/>
+        </w:rPr>
+      </w:pPr>
+      <w:r>
+        <w:rPr>
+          <w:rFonts w:asciiTheme="majorHAnsi" w:hAnsiTheme="majorHAnsi"/>
+        </w:rPr>
         <w:t>CSCI 331-54</w:t>
       </w:r>
     </w:p>
     <w:p>
-      <w:r>
+      <w:pPr>
+        <w:rPr>
+          <w:rFonts w:asciiTheme="majorHAnsi" w:hAnsiTheme="majorHAnsi"/>
+        </w:rPr>
+      </w:pPr>
+      <w:r>
+        <w:rPr>
+          <w:rFonts w:asciiTheme="majorHAnsi" w:hAnsiTheme="majorHAnsi"/>
+        </w:rPr>
         <w:t>Professor</w:t>
       </w:r>
       <w:r>
+        <w:rPr>
+          <w:rFonts w:asciiTheme="majorHAnsi" w:hAnsiTheme="majorHAnsi"/>
+        </w:rPr>
         <w:t>: Andrew Anda</w:t>
       </w:r>
     </w:p>
     <w:p>
-      <w:r>
+      <w:pPr>
+        <w:rPr>
+          <w:rFonts w:asciiTheme="majorHAnsi" w:hAnsiTheme="majorHAnsi"/>
+        </w:rPr>
+      </w:pPr>
+      <w:r>
+        <w:rPr>
+          <w:rFonts w:asciiTheme="majorHAnsi" w:hAnsiTheme="majorHAnsi"/>
+        </w:rPr>
         <w:t xml:space="preserve">Date: </w:t>
       </w:r>
       <w:r>
-        <w:t>4/8/25</w:t>
-      </w:r>
-    </w:p>
-    <w:p/>
-    <w:p>
-      <w:r>
-        <w:t xml:space="preserve">Zip Code Group Project 2.0 </w:t>
-      </w:r>
-      <w:r>
-        <w:t xml:space="preserve">Design </w:t>
-      </w:r>
-      <w:r>
-        <w:t>Document</w:t>
-      </w:r>
-    </w:p>
-    <w:p/>
-    <w:p>
-      <w:pPr>
-        <w:pStyle w:val="ListParagraph"/>
+        <w:rPr>
+          <w:rFonts w:asciiTheme="majorHAnsi" w:hAnsiTheme="majorHAnsi"/>
+        </w:rPr>
+        <w:t>4/</w:t>
+      </w:r>
+      <w:r>
+        <w:rPr>
+          <w:rFonts w:asciiTheme="majorHAnsi" w:hAnsiTheme="majorHAnsi"/>
+        </w:rPr>
+        <w:t>24</w:t>
+      </w:r>
+      <w:r>
+        <w:rPr>
+          <w:rFonts w:asciiTheme="majorHAnsi" w:hAnsiTheme="majorHAnsi"/>
+        </w:rPr>
+        <w:t>/25</w:t>
+      </w:r>
+    </w:p>
+    <w:p>
+      <w:pPr>
+        <w:pStyle w:val="NormalWeb"/>
+        <w:rPr>
+          <w:rFonts w:asciiTheme="majorHAnsi" w:hAnsiTheme="majorHAnsi"/>
+        </w:rPr>
+      </w:pPr>
+      <w:r>
+        <w:rPr>
+          <w:rFonts w:asciiTheme="majorHAnsi" w:hAnsiTheme="majorHAnsi"/>
+        </w:rPr>
+        <w:t>The program manages a blocked sequence set and B+ Tree using CSV-based data. It</w:t>
+      </w:r>
+      <w:r>
+        <w:rPr>
+          <w:rFonts w:asciiTheme="majorHAnsi" w:hAnsiTheme="majorHAnsi"/>
+        </w:rPr>
+        <w:t xml:space="preserve"> will do</w:t>
+      </w:r>
+      <w:r>
+        <w:rPr>
+          <w:rFonts w:asciiTheme="majorHAnsi" w:hAnsiTheme="majorHAnsi"/>
+        </w:rPr>
+        <w:t>:</w:t>
+      </w:r>
+    </w:p>
+    <w:p>
+      <w:pPr>
+        <w:pStyle w:val="NormalWeb"/>
         <w:numPr>
           <w:ilvl w:val="0"/>
-          <w:numId w:val="1"/>
+          <w:numId w:val="2"/>
         </w:numPr>
-      </w:pPr>
-      <w:r>
-        <w:t xml:space="preserve">The project 2.0 codebase will be used as a basis for project 3.0. Using 2.0 as a basis, a blocked sequence set file will be defined by parsing the data file from 2.0, such that each block of the sequence set will be of equal size. </w:t>
-      </w:r>
-    </w:p>
-    <w:p>
-      <w:pPr>
-        <w:pStyle w:val="ListParagraph"/>
+        <w:rPr>
+          <w:rFonts w:asciiTheme="majorHAnsi" w:hAnsiTheme="majorHAnsi"/>
+        </w:rPr>
+      </w:pPr>
+      <w:r>
+        <w:rPr>
+          <w:rFonts w:asciiTheme="majorHAnsi" w:hAnsiTheme="majorHAnsi"/>
+        </w:rPr>
+        <w:t>CSV conversion into fixed-sized blocks</w:t>
+      </w:r>
+    </w:p>
+    <w:p>
+      <w:pPr>
+        <w:pStyle w:val="NormalWeb"/>
         <w:numPr>
           <w:ilvl w:val="0"/>
-          <w:numId w:val="1"/>
+          <w:numId w:val="2"/>
         </w:numPr>
-      </w:pPr>
-      <w:r>
-        <w:t>The sequence set file requires some config – this will be supplied using command line args.</w:t>
-      </w:r>
-    </w:p>
-    <w:p>
-      <w:pPr>
-        <w:pStyle w:val="ListParagraph"/>
+        <w:rPr>
+          <w:rFonts w:asciiTheme="majorHAnsi" w:hAnsiTheme="majorHAnsi"/>
+        </w:rPr>
+      </w:pPr>
+      <w:r>
+        <w:rPr>
+          <w:rFonts w:asciiTheme="majorHAnsi" w:hAnsiTheme="majorHAnsi"/>
+        </w:rPr>
+        <w:t>B+ Tree construction for efficient record search</w:t>
+      </w:r>
+    </w:p>
+    <w:p>
+      <w:pPr>
+        <w:pStyle w:val="NormalWeb"/>
         <w:numPr>
           <w:ilvl w:val="0"/>
-          <w:numId w:val="1"/>
+          <w:numId w:val="2"/>
         </w:numPr>
-      </w:pPr>
-      <w:r>
-        <w:t xml:space="preserve">The sequence set in (1) will be </w:t>
-      </w:r>
-      <w:r>
-        <w:t>processed using buffer classes from 2.0</w:t>
-      </w:r>
-    </w:p>
-    <w:p>
-      <w:pPr>
-        <w:pStyle w:val="ListParagraph"/>
+        <w:rPr>
+          <w:rFonts w:asciiTheme="majorHAnsi" w:hAnsiTheme="majorHAnsi"/>
+        </w:rPr>
+      </w:pPr>
+      <w:r>
+        <w:rPr>
+          <w:rFonts w:asciiTheme="majorHAnsi" w:hAnsiTheme="majorHAnsi"/>
+        </w:rPr>
+        <w:t>Dynamic insertion, deletion, and search</w:t>
+      </w:r>
+    </w:p>
+    <w:p>
+      <w:pPr>
+        <w:pStyle w:val="NormalWeb"/>
         <w:numPr>
           <w:ilvl w:val="0"/>
-          <w:numId w:val="1"/>
+          <w:numId w:val="2"/>
         </w:numPr>
-      </w:pPr>
-      <w:r>
-        <w:t xml:space="preserve">Two new classes will be created </w:t>
-      </w:r>
-      <w:proofErr w:type="gramStart"/>
-      <w:r>
-        <w:t>-  BlockBuffer</w:t>
-      </w:r>
-      <w:proofErr w:type="gramEnd"/>
-      <w:r>
-        <w:t xml:space="preserve"> and RecordBuffer</w:t>
-      </w:r>
-      <w:r>
-        <w:br/>
-        <w:t xml:space="preserve">Notice! The following will represent the data structures – I wrote it in C# as that’s what I find to be read the easiest in place of pseudocode; </w:t>
-      </w:r>
-      <w:proofErr w:type="gramStart"/>
-      <w:r>
-        <w:t>of course</w:t>
-      </w:r>
-      <w:proofErr w:type="gramEnd"/>
-      <w:r>
-        <w:t xml:space="preserve"> the related data structures in c++ can be deduced from the following</w:t>
-      </w:r>
-      <w:r>
-        <w:t xml:space="preserve"> relational data units</w:t>
-      </w:r>
-      <w:r>
-        <w:t xml:space="preserve"> (classes)</w:t>
-      </w:r>
-      <w:r>
+        <w:rPr>
+          <w:rFonts w:asciiTheme="majorHAnsi" w:hAnsiTheme="majorHAnsi"/>
+        </w:rPr>
+      </w:pPr>
+      <w:r>
+        <w:rPr>
+          <w:rFonts w:asciiTheme="majorHAnsi" w:hAnsiTheme="majorHAnsi"/>
+        </w:rPr>
+        <w:t>Debugging via dumps</w:t>
+      </w:r>
+    </w:p>
+    <w:p>
+      <w:pPr>
+        <w:pStyle w:val="NormalWeb"/>
+        <w:rPr>
+          <w:rFonts w:asciiTheme="majorHAnsi" w:hAnsiTheme="majorHAnsi"/>
+          <w:b/>
+          <w:bCs/>
+        </w:rPr>
+      </w:pPr>
+      <w:r>
+        <w:rPr>
+          <w:rFonts w:asciiTheme="majorHAnsi" w:hAnsiTheme="majorHAnsi"/>
+          <w:b/>
+          <w:bCs/>
+        </w:rPr>
+        <w:t>Objectives</w:t>
+      </w:r>
+    </w:p>
+    <w:p>
+      <w:pPr>
+        <w:pStyle w:val="NormalWeb"/>
+        <w:rPr>
+          <w:rFonts w:asciiTheme="majorHAnsi" w:hAnsiTheme="majorHAnsi"/>
+        </w:rPr>
+      </w:pPr>
+      <w:r>
+        <w:rPr>
+          <w:rFonts w:asciiTheme="majorHAnsi" w:hAnsiTheme="majorHAnsi"/>
+        </w:rPr>
+        <w:t xml:space="preserve">Input: CSV file containing structured records </w:t>
+      </w:r>
+    </w:p>
+    <w:p>
+      <w:pPr>
+        <w:pStyle w:val="NormalWeb"/>
+        <w:rPr>
+          <w:rFonts w:asciiTheme="majorHAnsi" w:hAnsiTheme="majorHAnsi"/>
+        </w:rPr>
+      </w:pPr>
+      <w:r>
+        <w:rPr>
+          <w:rFonts w:asciiTheme="majorHAnsi" w:hAnsiTheme="majorHAnsi"/>
+        </w:rPr>
+        <w:t xml:space="preserve">Output: Blocked sequence set file blocked_sequence_set.txt and B+ Tree representation </w:t>
+      </w:r>
+    </w:p>
+    <w:p>
+      <w:pPr>
+        <w:pStyle w:val="NormalWeb"/>
+        <w:rPr>
+          <w:rFonts w:asciiTheme="majorHAnsi" w:hAnsiTheme="majorHAnsi"/>
+          <w:b/>
+          <w:bCs/>
+        </w:rPr>
+      </w:pPr>
+      <w:r>
+        <w:rPr>
+          <w:rFonts w:asciiTheme="majorHAnsi" w:hAnsiTheme="majorHAnsi"/>
+          <w:b/>
+          <w:bCs/>
+        </w:rPr>
+        <w:t>Functional Requirements</w:t>
+      </w:r>
+    </w:p>
+    <w:p>
+      <w:pPr>
+        <w:pStyle w:val="NormalWeb"/>
+        <w:rPr>
+          <w:rFonts w:asciiTheme="majorHAnsi" w:hAnsiTheme="majorHAnsi"/>
+        </w:rPr>
+      </w:pPr>
+      <w:r>
+        <w:rPr>
+          <w:rFonts w:asciiTheme="majorHAnsi" w:hAnsiTheme="majorHAnsi"/>
+        </w:rPr>
+        <w:t>CSV Handling: Read, parse, and store structured records Block Creation: Fixed-size storage with logical linking B+ Tree Construction: Leaf block initialization, hierarchical index creation Dynamic Operations: Insert, delete, search records Debugging: Dump blocks and tree structure</w:t>
+      </w:r>
+    </w:p>
+    <w:p>
+      <w:pPr>
+        <w:pStyle w:val="NormalWeb"/>
+        <w:rPr>
+          <w:rFonts w:asciiTheme="majorHAnsi" w:hAnsiTheme="majorHAnsi"/>
+          <w:b/>
+          <w:bCs/>
+        </w:rPr>
+      </w:pPr>
+      <w:r>
+        <w:rPr>
+          <w:rFonts w:asciiTheme="majorHAnsi" w:hAnsiTheme="majorHAnsi"/>
+          <w:b/>
+          <w:bCs/>
+        </w:rPr>
+        <w:t>Core Logic</w:t>
+      </w:r>
+    </w:p>
+    <w:p>
+      <w:pPr>
+        <w:pStyle w:val="NormalWeb"/>
+        <w:rPr>
+          <w:rFonts w:asciiTheme="majorHAnsi" w:hAnsiTheme="majorHAnsi"/>
+        </w:rPr>
+      </w:pPr>
+      <w:r>
+        <w:rPr>
+          <w:rFonts w:asciiTheme="majorHAnsi" w:hAnsiTheme="majorHAnsi"/>
+        </w:rPr>
+        <w:t>CSV Parser readCSV: Loads structured records from a CSV file Blocked Sequence Set createBlocks: Generates sequentially numbered data blocks Dump Functions: dumpPhysical outputs physical block structure, dumpLogical displays logical sequence B+ Tree BPlusTree: Constructs tree hierarchy, supports insertions and queries</w:t>
+      </w:r>
+    </w:p>
+    <w:p>
+      <w:pPr>
+        <w:pStyle w:val="NormalWeb"/>
+        <w:rPr>
+          <w:rFonts w:asciiTheme="majorHAnsi" w:hAnsiTheme="majorHAnsi"/>
+          <w:b/>
+          <w:bCs/>
+        </w:rPr>
+      </w:pPr>
+      <w:r>
+        <w:rPr>
+          <w:rFonts w:asciiTheme="majorHAnsi" w:hAnsiTheme="majorHAnsi"/>
+          <w:b/>
+          <w:bCs/>
+        </w:rPr>
+        <w:t>Order of Operations</w:t>
+      </w:r>
+    </w:p>
+    <w:p>
+      <w:pPr>
+        <w:pStyle w:val="NormalWeb"/>
+        <w:rPr>
+          <w:rFonts w:asciiTheme="majorHAnsi" w:hAnsiTheme="majorHAnsi"/>
+        </w:rPr>
+      </w:pPr>
+      <w:r>
+        <w:rPr>
+          <w:rFonts w:asciiTheme="majorHAnsi" w:hAnsiTheme="majorHAnsi"/>
+        </w:rPr>
+        <w:t>Step 1</w:t>
+      </w:r>
+      <w:r>
+        <w:rPr>
+          <w:rFonts w:asciiTheme="majorHAnsi" w:hAnsiTheme="majorHAnsi"/>
+        </w:rPr>
         <w:t>:</w:t>
       </w:r>
-    </w:p>
-    <w:p>
-      <w:r>
+      <w:r>
+        <w:rPr>
+          <w:rFonts w:asciiTheme="majorHAnsi" w:hAnsiTheme="majorHAnsi"/>
+        </w:rPr>
+        <w:t xml:space="preserve"> Parse command-line arguments </w:t>
+      </w:r>
+    </w:p>
+    <w:p>
+      <w:pPr>
+        <w:pStyle w:val="NormalWeb"/>
+        <w:rPr>
+          <w:rFonts w:asciiTheme="majorHAnsi" w:hAnsiTheme="majorHAnsi"/>
+        </w:rPr>
+      </w:pPr>
+      <w:r>
+        <w:rPr>
+          <w:rFonts w:asciiTheme="majorHAnsi" w:hAnsiTheme="majorHAnsi"/>
+        </w:rPr>
+        <w:t>Step 2</w:t>
+      </w:r>
+      <w:r>
+        <w:rPr>
+          <w:rFonts w:asciiTheme="majorHAnsi" w:hAnsiTheme="majorHAnsi"/>
+        </w:rPr>
+        <w:t>:</w:t>
+      </w:r>
+      <w:r>
+        <w:rPr>
+          <w:rFonts w:asciiTheme="majorHAnsi" w:hAnsiTheme="majorHAnsi"/>
+        </w:rPr>
+        <w:t xml:space="preserve"> Read CSV file and process records </w:t>
+      </w:r>
+    </w:p>
+    <w:p>
+      <w:pPr>
+        <w:pStyle w:val="NormalWeb"/>
+        <w:rPr>
+          <w:rFonts w:asciiTheme="majorHAnsi" w:hAnsiTheme="majorHAnsi"/>
+        </w:rPr>
+      </w:pPr>
+      <w:r>
+        <w:rPr>
+          <w:rFonts w:asciiTheme="majorHAnsi" w:hAnsiTheme="majorHAnsi"/>
+        </w:rPr>
+        <w:t>Step 3</w:t>
+      </w:r>
+      <w:r>
+        <w:rPr>
+          <w:rFonts w:asciiTheme="majorHAnsi" w:hAnsiTheme="majorHAnsi"/>
+        </w:rPr>
+        <w:t>:</w:t>
+      </w:r>
+      <w:r>
+        <w:rPr>
+          <w:rFonts w:asciiTheme="majorHAnsi" w:hAnsiTheme="majorHAnsi"/>
+        </w:rPr>
+        <w:t xml:space="preserve"> Convert records into data blocks </w:t>
+      </w:r>
+    </w:p>
+    <w:p>
+      <w:pPr>
+        <w:pStyle w:val="NormalWeb"/>
+        <w:rPr>
+          <w:rFonts w:asciiTheme="majorHAnsi" w:hAnsiTheme="majorHAnsi"/>
+        </w:rPr>
+      </w:pPr>
+      <w:r>
+        <w:rPr>
+          <w:rFonts w:asciiTheme="majorHAnsi" w:hAnsiTheme="majorHAnsi"/>
+        </w:rPr>
+        <w:t>Step 4</w:t>
+      </w:r>
+      <w:r>
+        <w:rPr>
+          <w:rFonts w:asciiTheme="majorHAnsi" w:hAnsiTheme="majorHAnsi"/>
+        </w:rPr>
+        <w:t>:</w:t>
+      </w:r>
+      <w:r>
+        <w:rPr>
+          <w:rFonts w:asciiTheme="majorHAnsi" w:hAnsiTheme="majorHAnsi"/>
+        </w:rPr>
+        <w:t xml:space="preserve"> Build B+ Tree from blocks </w:t>
+      </w:r>
+    </w:p>
+    <w:p>
+      <w:pPr>
+        <w:pStyle w:val="NormalWeb"/>
+        <w:rPr>
+          <w:rFonts w:asciiTheme="majorHAnsi" w:hAnsiTheme="majorHAnsi"/>
+        </w:rPr>
+      </w:pPr>
+      <w:r>
+        <w:rPr>
+          <w:rFonts w:asciiTheme="majorHAnsi" w:hAnsiTheme="majorHAnsi"/>
+        </w:rPr>
+        <w:t>Step 5</w:t>
+      </w:r>
+      <w:r>
+        <w:rPr>
+          <w:rFonts w:asciiTheme="majorHAnsi" w:hAnsiTheme="majorHAnsi"/>
+        </w:rPr>
+        <w:t>:</w:t>
+      </w:r>
+      <w:r>
+        <w:rPr>
+          <w:rFonts w:asciiTheme="majorHAnsi" w:hAnsiTheme="majorHAnsi"/>
+        </w:rPr>
+        <w:t xml:space="preserve"> Perform dynamic operations </w:t>
+      </w:r>
+    </w:p>
+    <w:p>
+      <w:pPr>
+        <w:pStyle w:val="NormalWeb"/>
+        <w:rPr>
+          <w:rFonts w:asciiTheme="majorHAnsi" w:hAnsiTheme="majorHAnsi"/>
+        </w:rPr>
+      </w:pPr>
+      <w:r>
+        <w:rPr>
+          <w:rFonts w:asciiTheme="majorHAnsi" w:hAnsiTheme="majorHAnsi"/>
+        </w:rPr>
         <w:lastRenderedPageBreak/>
-        <w:drawing>
-          <wp:inline distT="0" distB="0" distL="0" distR="0" wp14:anchorId="4B0E58F9" wp14:editId="1C750786">
-            <wp:extent cx="4363059" cy="7830643"/>
-            <wp:effectExtent l="0" t="0" r="0" b="0"/>
-            <wp:docPr id="2106237655" name="Picture 1" descr="A screenshot of a computer program&#10;&#10;AI-generated content may be incorrect."/>
-            <wp:cNvGraphicFramePr>
-              <a:graphicFrameLocks xmlns:a="http://schemas.openxmlformats.org/drawingml/2006/main" noChangeAspect="1"/>
-            </wp:cNvGraphicFramePr>
-            <a:graphic xmlns:a="http://schemas.openxmlformats.org/drawingml/2006/main">
-              <a:graphicData uri="http://schemas.openxmlformats.org/drawingml/2006/picture">
-                <pic:pic xmlns:pic="http://schemas.openxmlformats.org/drawingml/2006/picture">
-                  <pic:nvPicPr>
-                    <pic:cNvPr id="2106237655" name="Picture 1" descr="A screenshot of a computer program&#10;&#10;AI-generated content may be incorrect."/>
-                    <pic:cNvPicPr/>
-                  </pic:nvPicPr>
-                  <pic:blipFill>
-                    <a:blip r:embed="rId5"/>
-                    <a:stretch>
-                      <a:fillRect/>
-                    </a:stretch>
-                  </pic:blipFill>
-                  <pic:spPr>
-                    <a:xfrm>
-                      <a:off x="0" y="0"/>
-                      <a:ext cx="4363059" cy="7830643"/>
-                    </a:xfrm>
-                    <a:prstGeom prst="rect">
-                      <a:avLst/>
-                    </a:prstGeom>
-                  </pic:spPr>
-                </pic:pic>
-              </a:graphicData>
-            </a:graphic>
-          </wp:inline>
-        </w:drawing>
-      </w:r>
-    </w:p>
-    <w:p>
-      <w:pPr>
-        <w:pStyle w:val="ListParagraph"/>
+        <w:t>Step 6</w:t>
+      </w:r>
+      <w:r>
+        <w:rPr>
+          <w:rFonts w:asciiTheme="majorHAnsi" w:hAnsiTheme="majorHAnsi"/>
+        </w:rPr>
+        <w:t>:</w:t>
+      </w:r>
+      <w:r>
+        <w:rPr>
+          <w:rFonts w:asciiTheme="majorHAnsi" w:hAnsiTheme="majorHAnsi"/>
+        </w:rPr>
+        <w:t xml:space="preserve"> Debugging </w:t>
+      </w:r>
+    </w:p>
+    <w:p>
+      <w:pPr>
+        <w:pStyle w:val="NormalWeb"/>
+        <w:rPr>
+          <w:rFonts w:asciiTheme="majorHAnsi" w:hAnsiTheme="majorHAnsi"/>
+        </w:rPr>
+      </w:pPr>
+      <w:r>
+        <w:rPr>
+          <w:rFonts w:asciiTheme="majorHAnsi" w:hAnsiTheme="majorHAnsi"/>
+        </w:rPr>
+        <w:t>Step 7</w:t>
+      </w:r>
+      <w:r>
+        <w:rPr>
+          <w:rFonts w:asciiTheme="majorHAnsi" w:hAnsiTheme="majorHAnsi"/>
+        </w:rPr>
+        <w:t>:</w:t>
+      </w:r>
+      <w:r>
+        <w:rPr>
+          <w:rFonts w:asciiTheme="majorHAnsi" w:hAnsiTheme="majorHAnsi"/>
+        </w:rPr>
+        <w:t xml:space="preserve"> Output blocked sequence file and tree</w:t>
+      </w:r>
+    </w:p>
+    <w:p>
+      <w:pPr>
+        <w:pStyle w:val="NormalWeb"/>
+        <w:rPr>
+          <w:rFonts w:asciiTheme="majorHAnsi" w:hAnsiTheme="majorHAnsi"/>
+          <w:b/>
+          <w:bCs/>
+        </w:rPr>
+      </w:pPr>
+      <w:r>
+        <w:rPr>
+          <w:rFonts w:asciiTheme="majorHAnsi" w:hAnsiTheme="majorHAnsi"/>
+          <w:b/>
+          <w:bCs/>
+        </w:rPr>
+        <w:t>Entities</w:t>
+      </w:r>
+    </w:p>
+    <w:p>
+      <w:pPr>
+        <w:pStyle w:val="NormalWeb"/>
+        <w:rPr>
+          <w:rFonts w:asciiTheme="majorHAnsi" w:hAnsiTheme="majorHAnsi"/>
+        </w:rPr>
+      </w:pPr>
+      <w:r>
+        <w:rPr>
+          <w:rFonts w:asciiTheme="majorHAnsi" w:hAnsiTheme="majorHAnsi"/>
+          <w:b/>
+          <w:bCs/>
+        </w:rPr>
+        <w:t>Block</w:t>
+      </w:r>
+      <w:r>
+        <w:rPr>
+          <w:rFonts w:asciiTheme="majorHAnsi" w:hAnsiTheme="majorHAnsi"/>
+        </w:rPr>
+        <w:t xml:space="preserve">: Represents a storage unit with blockNumber sequential ID, nextBlock logical pointer, records data list </w:t>
+      </w:r>
+    </w:p>
+    <w:p>
+      <w:pPr>
+        <w:pStyle w:val="NormalWeb"/>
+        <w:rPr>
+          <w:rFonts w:asciiTheme="majorHAnsi" w:hAnsiTheme="majorHAnsi"/>
+        </w:rPr>
+      </w:pPr>
+      <w:r>
+        <w:rPr>
+          <w:rFonts w:asciiTheme="majorHAnsi" w:hAnsiTheme="majorHAnsi"/>
+          <w:b/>
+          <w:bCs/>
+        </w:rPr>
+        <w:t>BlockBuffer</w:t>
+      </w:r>
+      <w:r>
+        <w:rPr>
+          <w:rFonts w:asciiTheme="majorHAnsi" w:hAnsiTheme="majorHAnsi"/>
+        </w:rPr>
+        <w:t xml:space="preserve">: Manages file operations with writeBlocks and readBlocks Record: Holds structured data with index primary key, field1, field2, field3 </w:t>
+      </w:r>
+    </w:p>
+    <w:p>
+      <w:pPr>
+        <w:pStyle w:val="NormalWeb"/>
+        <w:rPr>
+          <w:rFonts w:asciiTheme="majorHAnsi" w:hAnsiTheme="majorHAnsi"/>
+        </w:rPr>
+      </w:pPr>
+      <w:r>
+        <w:rPr>
+          <w:rFonts w:asciiTheme="majorHAnsi" w:hAnsiTheme="majorHAnsi"/>
+          <w:b/>
+          <w:bCs/>
+        </w:rPr>
+        <w:t>BPlusTree</w:t>
+      </w:r>
+      <w:r>
+        <w:rPr>
+          <w:rFonts w:asciiTheme="majorHAnsi" w:hAnsiTheme="majorHAnsi"/>
+        </w:rPr>
+        <w:t>: Handles buildTree for constructing hierarchy, insert for adding new records, dumpTree for displaying structure</w:t>
+      </w:r>
+    </w:p>
+    <w:p>
+      <w:pPr>
+        <w:pStyle w:val="NormalWeb"/>
+        <w:rPr>
+          <w:rFonts w:asciiTheme="majorHAnsi" w:hAnsiTheme="majorHAnsi"/>
+          <w:b/>
+          <w:bCs/>
+        </w:rPr>
+      </w:pPr>
+      <w:r>
+        <w:rPr>
+          <w:rFonts w:asciiTheme="majorHAnsi" w:hAnsiTheme="majorHAnsi"/>
+          <w:b/>
+          <w:bCs/>
+        </w:rPr>
+        <w:t>General Structure of the logic</w:t>
+      </w:r>
+    </w:p>
+    <w:p>
+      <w:pPr>
+        <w:pStyle w:val="NormalWeb"/>
+        <w:rPr>
+          <w:rFonts w:asciiTheme="majorHAnsi" w:hAnsiTheme="majorHAnsi"/>
+        </w:rPr>
+      </w:pPr>
+      <w:r>
+        <w:rPr>
+          <w:rFonts w:asciiTheme="majorHAnsi" w:hAnsiTheme="majorHAnsi"/>
+        </w:rPr>
+        <w:t>Block Creation: Parse records, allocate sequential blocks, assign logical pointers Tree Construction: Treat leaf blocks as base, extract largest keys for parent index, recursively aggregate into a root node Insertion: Locate correct block, insert record in sorted order, handle overflow by splitting</w:t>
+      </w:r>
+    </w:p>
+    <w:p>
+      <w:pPr>
+        <w:pStyle w:val="NormalWeb"/>
+        <w:rPr>
+          <w:rFonts w:asciiTheme="majorHAnsi" w:hAnsiTheme="majorHAnsi"/>
+          <w:b/>
+          <w:bCs/>
+        </w:rPr>
+      </w:pPr>
+      <w:r>
+        <w:rPr>
+          <w:rFonts w:asciiTheme="majorHAnsi" w:hAnsiTheme="majorHAnsi"/>
+          <w:b/>
+          <w:bCs/>
+        </w:rPr>
+        <w:t>General plan</w:t>
+      </w:r>
+    </w:p>
+    <w:p>
+      <w:pPr>
+        <w:pStyle w:val="NormalWeb"/>
         <w:numPr>
           <w:ilvl w:val="0"/>
-          <w:numId w:val="1"/>
+          <w:numId w:val="3"/>
         </w:numPr>
-      </w:pPr>
-      <w:r>
-        <w:lastRenderedPageBreak/>
-        <w:t>Using the blocked sequence set file from (1), we’ll use the block sequenced file from (1) to create a data file like in project 1.</w:t>
-      </w:r>
-    </w:p>
-    <w:p>
-      <w:pPr>
-        <w:pStyle w:val="ListParagraph"/>
+        <w:rPr>
+          <w:rFonts w:asciiTheme="majorHAnsi" w:hAnsiTheme="majorHAnsi"/>
+        </w:rPr>
+      </w:pPr>
+      <w:r>
+        <w:rPr>
+          <w:rFonts w:asciiTheme="majorHAnsi" w:hAnsiTheme="majorHAnsi"/>
+        </w:rPr>
+        <w:t xml:space="preserve">Develop CSV handling functions </w:t>
+      </w:r>
+      <w:r>
+        <w:rPr>
+          <w:rFonts w:asciiTheme="majorHAnsi" w:hAnsiTheme="majorHAnsi"/>
+        </w:rPr>
+        <w:t>(recycle from last project)</w:t>
+      </w:r>
+    </w:p>
+    <w:p>
+      <w:pPr>
+        <w:pStyle w:val="NormalWeb"/>
         <w:numPr>
           <w:ilvl w:val="0"/>
-          <w:numId w:val="1"/>
+          <w:numId w:val="3"/>
         </w:numPr>
-      </w:pPr>
-      <w:r>
-        <w:t xml:space="preserve">Then we’ll create a dump method that will aggregate the zip codes, such that the dump will look like a linked list, except instead of hex memory addresses, it’ll use a relative block number (essentially an incrementing primary key integer index – </w:t>
-      </w:r>
-      <w:r>
-        <w:rPr>
-          <w:b/>
-          <w:bCs/>
-        </w:rPr>
-        <w:t>for blocks</w:t>
-      </w:r>
-      <w:r>
-        <w:t xml:space="preserve">). The contents between each key will be the key for each </w:t>
-      </w:r>
-      <w:r>
-        <w:rPr>
-          <w:b/>
-          <w:bCs/>
-        </w:rPr>
-        <w:t xml:space="preserve">record, </w:t>
-      </w:r>
-      <w:r>
-        <w:t xml:space="preserve">and since each record contains k fields but exactly one key, there is a </w:t>
-      </w:r>
-      <w:proofErr w:type="gramStart"/>
-      <w:r>
-        <w:t>one to one</w:t>
-      </w:r>
-      <w:proofErr w:type="gramEnd"/>
-      <w:r>
-        <w:t xml:space="preserve"> relationship between keys and records!</w:t>
-      </w:r>
-    </w:p>
-    <w:p>
-      <w:pPr>
-        <w:pStyle w:val="ListParagraph"/>
+        <w:rPr>
+          <w:rFonts w:asciiTheme="majorHAnsi" w:hAnsiTheme="majorHAnsi"/>
+        </w:rPr>
+      </w:pPr>
+      <w:r>
+        <w:rPr>
+          <w:rFonts w:asciiTheme="majorHAnsi" w:hAnsiTheme="majorHAnsi"/>
+        </w:rPr>
+        <w:t xml:space="preserve">Implement block management </w:t>
+      </w:r>
+    </w:p>
+    <w:p>
+      <w:pPr>
+        <w:pStyle w:val="NormalWeb"/>
         <w:numPr>
           <w:ilvl w:val="0"/>
-          <w:numId w:val="1"/>
+          <w:numId w:val="3"/>
         </w:numPr>
-      </w:pPr>
-      <w:r>
-        <w:t>A simple index file will be created containing ordered pairs of keys – the highest of each block and block numbers (RBN’s)</w:t>
-      </w:r>
-    </w:p>
-    <w:p>
-      <w:pPr>
-        <w:pStyle w:val="ListParagraph"/>
+        <w:rPr>
+          <w:rFonts w:asciiTheme="majorHAnsi" w:hAnsiTheme="majorHAnsi"/>
+        </w:rPr>
+      </w:pPr>
+      <w:r>
+        <w:rPr>
+          <w:rFonts w:asciiTheme="majorHAnsi" w:hAnsiTheme="majorHAnsi"/>
+        </w:rPr>
+        <w:t xml:space="preserve">Rebuild </w:t>
+      </w:r>
+      <w:r>
+        <w:rPr>
+          <w:rFonts w:asciiTheme="majorHAnsi" w:hAnsiTheme="majorHAnsi"/>
+        </w:rPr>
+        <w:t xml:space="preserve">Block and BlockBuffer </w:t>
+      </w:r>
+    </w:p>
+    <w:p>
+      <w:pPr>
+        <w:pStyle w:val="NormalWeb"/>
         <w:numPr>
           <w:ilvl w:val="0"/>
-          <w:numId w:val="1"/>
+          <w:numId w:val="3"/>
         </w:numPr>
-      </w:pPr>
-      <w:r>
-        <w:t>Using the simple index, we’ll create a readable dump.</w:t>
-      </w:r>
-    </w:p>
-    <w:p>
-      <w:pPr>
-        <w:pStyle w:val="ListParagraph"/>
+        <w:rPr>
+          <w:rFonts w:asciiTheme="majorHAnsi" w:hAnsiTheme="majorHAnsi"/>
+        </w:rPr>
+      </w:pPr>
+      <w:r>
+        <w:rPr>
+          <w:rFonts w:asciiTheme="majorHAnsi" w:hAnsiTheme="majorHAnsi"/>
+        </w:rPr>
+        <w:t xml:space="preserve">Build B+ Tree </w:t>
+      </w:r>
+      <w:r>
+        <w:rPr>
+          <w:rFonts w:asciiTheme="majorHAnsi" w:hAnsiTheme="majorHAnsi"/>
+        </w:rPr>
+        <w:t>structure</w:t>
+      </w:r>
+    </w:p>
+    <w:p>
+      <w:pPr>
+        <w:pStyle w:val="NormalWeb"/>
         <w:numPr>
           <w:ilvl w:val="0"/>
-          <w:numId w:val="1"/>
+          <w:numId w:val="3"/>
         </w:numPr>
-      </w:pPr>
-      <w:r>
-        <w:t>Simple primary keys will be used to display zip code data from all zip codes listed in the command line, in the structure of a key of highest key in block and a value of relative block number. We will add functionality to search based on these files.</w:t>
-      </w:r>
-      <w:r>
-        <w:t xml:space="preserve"> </w:t>
-      </w:r>
-    </w:p>
-    <w:p>
-      <w:r>
-        <w:lastRenderedPageBreak/>
-        <w:t>Data structures:</w:t>
-      </w:r>
-      <w:r>
-        <w:br/>
-      </w:r>
-      <w:r>
-        <w:drawing>
-          <wp:inline distT="0" distB="0" distL="0" distR="0" wp14:anchorId="2B2C36FB" wp14:editId="5A460091">
-            <wp:extent cx="5363323" cy="7640116"/>
-            <wp:effectExtent l="0" t="0" r="8890" b="0"/>
-            <wp:docPr id="585368593" name="Picture 1"/>
-            <wp:cNvGraphicFramePr>
-              <a:graphicFrameLocks xmlns:a="http://schemas.openxmlformats.org/drawingml/2006/main" noChangeAspect="1"/>
-            </wp:cNvGraphicFramePr>
-            <a:graphic xmlns:a="http://schemas.openxmlformats.org/drawingml/2006/main">
-              <a:graphicData uri="http://schemas.openxmlformats.org/drawingml/2006/picture">
-                <pic:pic xmlns:pic="http://schemas.openxmlformats.org/drawingml/2006/picture">
-                  <pic:nvPicPr>
-                    <pic:cNvPr id="585368593" name=""/>
-                    <pic:cNvPicPr/>
-                  </pic:nvPicPr>
-                  <pic:blipFill>
-                    <a:blip r:embed="rId6"/>
-                    <a:stretch>
-                      <a:fillRect/>
-                    </a:stretch>
-                  </pic:blipFill>
-                  <pic:spPr>
-                    <a:xfrm>
-                      <a:off x="0" y="0"/>
-                      <a:ext cx="5363323" cy="7640116"/>
-                    </a:xfrm>
-                    <a:prstGeom prst="rect">
-                      <a:avLst/>
-                    </a:prstGeom>
-                  </pic:spPr>
-                </pic:pic>
-              </a:graphicData>
-            </a:graphic>
-          </wp:inline>
-        </w:drawing>
-      </w:r>
+        <w:rPr>
+          <w:rFonts w:asciiTheme="majorHAnsi" w:hAnsiTheme="majorHAnsi"/>
+        </w:rPr>
+      </w:pPr>
+      <w:r>
+        <w:rPr>
+          <w:rFonts w:asciiTheme="majorHAnsi" w:hAnsiTheme="majorHAnsi"/>
+        </w:rPr>
+        <w:t>Support debugging output Validate tree operations with test cases</w:t>
+      </w:r>
+    </w:p>
+    <w:p>
+      <w:pPr>
+        <w:rPr>
+          <w:rFonts w:asciiTheme="majorHAnsi" w:hAnsiTheme="majorHAnsi"/>
+        </w:rPr>
+      </w:pPr>
     </w:p>
     <w:sectPr>
       <w:pgSz w:w="12240" w:h="15840"/>
@@ -415,8 +861,252 @@
       </w:pPr>
     </w:lvl>
   </w:abstractNum>
+  <w:abstractNum w:abstractNumId="1" w15:restartNumberingAfterBreak="0">
+    <w:nsid w:val="19B97954"/>
+    <w:multiLevelType w:val="multilevel"/>
+    <w:tmpl w:val="D3AE60CE"/>
+    <w:lvl w:ilvl="0">
+      <w:start w:val="1"/>
+      <w:numFmt w:val="bullet"/>
+      <w:lvlText w:val=""/>
+      <w:lvlJc w:val="left"/>
+      <w:pPr>
+        <w:tabs>
+          <w:tab w:val="num" w:pos="720"/>
+        </w:tabs>
+        <w:ind w:left="720" w:hanging="360"/>
+      </w:pPr>
+      <w:rPr>
+        <w:rFonts w:ascii="Symbol" w:hAnsi="Symbol" w:hint="default"/>
+        <w:sz w:val="20"/>
+      </w:rPr>
+    </w:lvl>
+    <w:lvl w:ilvl="1" w:tentative="1">
+      <w:start w:val="1"/>
+      <w:numFmt w:val="bullet"/>
+      <w:lvlText w:val="o"/>
+      <w:lvlJc w:val="left"/>
+      <w:pPr>
+        <w:tabs>
+          <w:tab w:val="num" w:pos="1440"/>
+        </w:tabs>
+        <w:ind w:left="1440" w:hanging="360"/>
+      </w:pPr>
+      <w:rPr>
+        <w:rFonts w:ascii="Courier New" w:hAnsi="Courier New" w:hint="default"/>
+        <w:sz w:val="20"/>
+      </w:rPr>
+    </w:lvl>
+    <w:lvl w:ilvl="2" w:tentative="1">
+      <w:start w:val="1"/>
+      <w:numFmt w:val="bullet"/>
+      <w:lvlText w:val=""/>
+      <w:lvlJc w:val="left"/>
+      <w:pPr>
+        <w:tabs>
+          <w:tab w:val="num" w:pos="2160"/>
+        </w:tabs>
+        <w:ind w:left="2160" w:hanging="360"/>
+      </w:pPr>
+      <w:rPr>
+        <w:rFonts w:ascii="Wingdings" w:hAnsi="Wingdings" w:hint="default"/>
+        <w:sz w:val="20"/>
+      </w:rPr>
+    </w:lvl>
+    <w:lvl w:ilvl="3" w:tentative="1">
+      <w:start w:val="1"/>
+      <w:numFmt w:val="bullet"/>
+      <w:lvlText w:val=""/>
+      <w:lvlJc w:val="left"/>
+      <w:pPr>
+        <w:tabs>
+          <w:tab w:val="num" w:pos="2880"/>
+        </w:tabs>
+        <w:ind w:left="2880" w:hanging="360"/>
+      </w:pPr>
+      <w:rPr>
+        <w:rFonts w:ascii="Wingdings" w:hAnsi="Wingdings" w:hint="default"/>
+        <w:sz w:val="20"/>
+      </w:rPr>
+    </w:lvl>
+    <w:lvl w:ilvl="4" w:tentative="1">
+      <w:start w:val="1"/>
+      <w:numFmt w:val="bullet"/>
+      <w:lvlText w:val=""/>
+      <w:lvlJc w:val="left"/>
+      <w:pPr>
+        <w:tabs>
+          <w:tab w:val="num" w:pos="3600"/>
+        </w:tabs>
+        <w:ind w:left="3600" w:hanging="360"/>
+      </w:pPr>
+      <w:rPr>
+        <w:rFonts w:ascii="Wingdings" w:hAnsi="Wingdings" w:hint="default"/>
+        <w:sz w:val="20"/>
+      </w:rPr>
+    </w:lvl>
+    <w:lvl w:ilvl="5" w:tentative="1">
+      <w:start w:val="1"/>
+      <w:numFmt w:val="bullet"/>
+      <w:lvlText w:val=""/>
+      <w:lvlJc w:val="left"/>
+      <w:pPr>
+        <w:tabs>
+          <w:tab w:val="num" w:pos="4320"/>
+        </w:tabs>
+        <w:ind w:left="4320" w:hanging="360"/>
+      </w:pPr>
+      <w:rPr>
+        <w:rFonts w:ascii="Wingdings" w:hAnsi="Wingdings" w:hint="default"/>
+        <w:sz w:val="20"/>
+      </w:rPr>
+    </w:lvl>
+    <w:lvl w:ilvl="6" w:tentative="1">
+      <w:start w:val="1"/>
+      <w:numFmt w:val="bullet"/>
+      <w:lvlText w:val=""/>
+      <w:lvlJc w:val="left"/>
+      <w:pPr>
+        <w:tabs>
+          <w:tab w:val="num" w:pos="5040"/>
+        </w:tabs>
+        <w:ind w:left="5040" w:hanging="360"/>
+      </w:pPr>
+      <w:rPr>
+        <w:rFonts w:ascii="Wingdings" w:hAnsi="Wingdings" w:hint="default"/>
+        <w:sz w:val="20"/>
+      </w:rPr>
+    </w:lvl>
+    <w:lvl w:ilvl="7" w:tentative="1">
+      <w:start w:val="1"/>
+      <w:numFmt w:val="bullet"/>
+      <w:lvlText w:val=""/>
+      <w:lvlJc w:val="left"/>
+      <w:pPr>
+        <w:tabs>
+          <w:tab w:val="num" w:pos="5760"/>
+        </w:tabs>
+        <w:ind w:left="5760" w:hanging="360"/>
+      </w:pPr>
+      <w:rPr>
+        <w:rFonts w:ascii="Wingdings" w:hAnsi="Wingdings" w:hint="default"/>
+        <w:sz w:val="20"/>
+      </w:rPr>
+    </w:lvl>
+    <w:lvl w:ilvl="8" w:tentative="1">
+      <w:start w:val="1"/>
+      <w:numFmt w:val="bullet"/>
+      <w:lvlText w:val=""/>
+      <w:lvlJc w:val="left"/>
+      <w:pPr>
+        <w:tabs>
+          <w:tab w:val="num" w:pos="6480"/>
+        </w:tabs>
+        <w:ind w:left="6480" w:hanging="360"/>
+      </w:pPr>
+      <w:rPr>
+        <w:rFonts w:ascii="Wingdings" w:hAnsi="Wingdings" w:hint="default"/>
+        <w:sz w:val="20"/>
+      </w:rPr>
+    </w:lvl>
+  </w:abstractNum>
+  <w:abstractNum w:abstractNumId="2" w15:restartNumberingAfterBreak="0">
+    <w:nsid w:val="27885064"/>
+    <w:multiLevelType w:val="hybridMultilevel"/>
+    <w:tmpl w:val="B4884082"/>
+    <w:lvl w:ilvl="0" w:tplc="0409000F">
+      <w:start w:val="1"/>
+      <w:numFmt w:val="decimal"/>
+      <w:lvlText w:val="%1."/>
+      <w:lvlJc w:val="left"/>
+      <w:pPr>
+        <w:ind w:left="720" w:hanging="360"/>
+      </w:pPr>
+      <w:rPr>
+        <w:rFonts w:hint="default"/>
+      </w:rPr>
+    </w:lvl>
+    <w:lvl w:ilvl="1" w:tplc="04090019" w:tentative="1">
+      <w:start w:val="1"/>
+      <w:numFmt w:val="lowerLetter"/>
+      <w:lvlText w:val="%2."/>
+      <w:lvlJc w:val="left"/>
+      <w:pPr>
+        <w:ind w:left="1440" w:hanging="360"/>
+      </w:pPr>
+    </w:lvl>
+    <w:lvl w:ilvl="2" w:tplc="0409001B" w:tentative="1">
+      <w:start w:val="1"/>
+      <w:numFmt w:val="lowerRoman"/>
+      <w:lvlText w:val="%3."/>
+      <w:lvlJc w:val="right"/>
+      <w:pPr>
+        <w:ind w:left="2160" w:hanging="180"/>
+      </w:pPr>
+    </w:lvl>
+    <w:lvl w:ilvl="3" w:tplc="0409000F" w:tentative="1">
+      <w:start w:val="1"/>
+      <w:numFmt w:val="decimal"/>
+      <w:lvlText w:val="%4."/>
+      <w:lvlJc w:val="left"/>
+      <w:pPr>
+        <w:ind w:left="2880" w:hanging="360"/>
+      </w:pPr>
+    </w:lvl>
+    <w:lvl w:ilvl="4" w:tplc="04090019" w:tentative="1">
+      <w:start w:val="1"/>
+      <w:numFmt w:val="lowerLetter"/>
+      <w:lvlText w:val="%5."/>
+      <w:lvlJc w:val="left"/>
+      <w:pPr>
+        <w:ind w:left="3600" w:hanging="360"/>
+      </w:pPr>
+    </w:lvl>
+    <w:lvl w:ilvl="5" w:tplc="0409001B" w:tentative="1">
+      <w:start w:val="1"/>
+      <w:numFmt w:val="lowerRoman"/>
+      <w:lvlText w:val="%6."/>
+      <w:lvlJc w:val="right"/>
+      <w:pPr>
+        <w:ind w:left="4320" w:hanging="180"/>
+      </w:pPr>
+    </w:lvl>
+    <w:lvl w:ilvl="6" w:tplc="0409000F" w:tentative="1">
+      <w:start w:val="1"/>
+      <w:numFmt w:val="decimal"/>
+      <w:lvlText w:val="%7."/>
+      <w:lvlJc w:val="left"/>
+      <w:pPr>
+        <w:ind w:left="5040" w:hanging="360"/>
+      </w:pPr>
+    </w:lvl>
+    <w:lvl w:ilvl="7" w:tplc="04090019" w:tentative="1">
+      <w:start w:val="1"/>
+      <w:numFmt w:val="lowerLetter"/>
+      <w:lvlText w:val="%8."/>
+      <w:lvlJc w:val="left"/>
+      <w:pPr>
+        <w:ind w:left="5760" w:hanging="360"/>
+      </w:pPr>
+    </w:lvl>
+    <w:lvl w:ilvl="8" w:tplc="0409001B" w:tentative="1">
+      <w:start w:val="1"/>
+      <w:numFmt w:val="lowerRoman"/>
+      <w:lvlText w:val="%9."/>
+      <w:lvlJc w:val="right"/>
+      <w:pPr>
+        <w:ind w:left="6480" w:hanging="180"/>
+      </w:pPr>
+    </w:lvl>
+  </w:abstractNum>
   <w:num w:numId="1" w16cid:durableId="1751923661">
     <w:abstractNumId w:val="0"/>
+  </w:num>
+  <w:num w:numId="2" w16cid:durableId="384185878">
+    <w:abstractNumId w:val="1"/>
+  </w:num>
+  <w:num w:numId="3" w16cid:durableId="124272209">
+    <w:abstractNumId w:val="2"/>
   </w:num>
 </w:numbering>
 </file>
@@ -1338,6 +2028,22 @@
       <w:spacing w:val="5"/>
     </w:rPr>
   </w:style>
+  <w:style w:type="paragraph" w:styleId="NormalWeb">
+    <w:name w:val="Normal (Web)"/>
+    <w:basedOn w:val="Normal"/>
+    <w:uiPriority w:val="99"/>
+    <w:semiHidden/>
+    <w:unhideWhenUsed/>
+    <w:rsid w:val="00DD3453"/>
+    <w:pPr>
+      <w:spacing w:before="100" w:beforeAutospacing="1" w:after="100" w:afterAutospacing="1" w:line="240" w:lineRule="auto"/>
+    </w:pPr>
+    <w:rPr>
+      <w:rFonts w:ascii="Times New Roman" w:eastAsia="Times New Roman" w:hAnsi="Times New Roman" w:cs="Times New Roman"/>
+      <w:kern w:val="0"/>
+      <w14:ligatures w14:val="none"/>
+    </w:rPr>
+  </w:style>
 </w:styles>
 </file>
 

</xml_diff>